<commit_message>
Heroes Wed PM Update w Pitchbook
</commit_message>
<xml_diff>
--- a/Rodgers_PandasChallenge_WorkingWordDocument.docx
+++ b/Rodgers_PandasChallenge_WorkingWordDocument.docx
@@ -7,6 +7,837 @@
         <w:spacing w:after="0"/>
       </w:pPr>
       <w:r>
+        <w:t>Name</w:t>
+      </w:r>
+    </w:p>
+    <w:p>
+      <w:pPr>
+        <w:spacing w:after="0"/>
+      </w:pPr>
+      <w:r>
+        <w:t xml:space="preserve">Heroes of </w:t>
+      </w:r>
+      <w:proofErr w:type="spellStart"/>
+      <w:r>
+        <w:t>Pymoli</w:t>
+      </w:r>
+      <w:proofErr w:type="spellEnd"/>
+      <w:r>
+        <w:t xml:space="preserve"> Challenge – Kent Rodgers</w:t>
+      </w:r>
+    </w:p>
+    <w:p>
+      <w:pPr>
+        <w:spacing w:after="0"/>
+      </w:pPr>
+    </w:p>
+    <w:p>
+      <w:pPr>
+        <w:spacing w:after="0"/>
+      </w:pPr>
+      <w:r>
+        <w:t>Description</w:t>
+      </w:r>
+    </w:p>
+    <w:p>
+      <w:pPr>
+        <w:spacing w:after="0"/>
+      </w:pPr>
+      <w:r>
+        <w:t xml:space="preserve">The Heroes of </w:t>
+      </w:r>
+      <w:proofErr w:type="spellStart"/>
+      <w:r>
+        <w:t>Pymoli</w:t>
+      </w:r>
+      <w:proofErr w:type="spellEnd"/>
+      <w:r>
+        <w:t xml:space="preserve"> challenge requires the student (me) to act as a Lead Analyst for an independent gaming company. The task is to organize and analyze the data from their most recent fantasy game Heroes of </w:t>
+      </w:r>
+      <w:proofErr w:type="spellStart"/>
+      <w:r>
+        <w:t>Pymoli</w:t>
+      </w:r>
+      <w:proofErr w:type="spellEnd"/>
+      <w:r>
+        <w:t xml:space="preserve">. </w:t>
+      </w:r>
+      <w:r>
+        <w:t xml:space="preserve">Like many others in its genre, the game is free-to-play, but players are encouraged to purchase optional items that enhance their playing experience. </w:t>
+      </w:r>
+      <w:r>
+        <w:t>The primary</w:t>
+      </w:r>
+      <w:r>
+        <w:t xml:space="preserve"> task</w:t>
+      </w:r>
+      <w:r>
+        <w:t xml:space="preserve"> is</w:t>
+      </w:r>
+      <w:r>
+        <w:t xml:space="preserve"> to generate a report that breaks down the game's purchasing data into meaningful insights.</w:t>
+      </w:r>
+      <w:r>
+        <w:t xml:space="preserve"> The notebook includes the following tables: </w:t>
+      </w:r>
+    </w:p>
+    <w:p>
+      <w:pPr>
+        <w:pStyle w:val="ListParagraph"/>
+        <w:numPr>
+          <w:ilvl w:val="0"/>
+          <w:numId w:val="2"/>
+        </w:numPr>
+        <w:spacing w:after="0"/>
+      </w:pPr>
+      <w:r>
+        <w:t>Player Count</w:t>
+      </w:r>
+      <w:r>
+        <w:t xml:space="preserve"> - </w:t>
+      </w:r>
+      <w:r>
+        <w:t>Total Number of Players</w:t>
+      </w:r>
+    </w:p>
+    <w:p>
+      <w:pPr>
+        <w:pStyle w:val="ListParagraph"/>
+        <w:numPr>
+          <w:ilvl w:val="0"/>
+          <w:numId w:val="2"/>
+        </w:numPr>
+        <w:spacing w:after="0"/>
+      </w:pPr>
+      <w:r>
+        <w:t>Purchasing Analysis (Total)</w:t>
+      </w:r>
+    </w:p>
+    <w:p>
+      <w:pPr>
+        <w:pStyle w:val="ListParagraph"/>
+        <w:numPr>
+          <w:ilvl w:val="1"/>
+          <w:numId w:val="2"/>
+        </w:numPr>
+        <w:spacing w:after="0"/>
+      </w:pPr>
+      <w:r>
+        <w:t>Number of Unique Items</w:t>
+      </w:r>
+    </w:p>
+    <w:p>
+      <w:pPr>
+        <w:pStyle w:val="ListParagraph"/>
+        <w:numPr>
+          <w:ilvl w:val="1"/>
+          <w:numId w:val="2"/>
+        </w:numPr>
+        <w:spacing w:after="0"/>
+      </w:pPr>
+      <w:r>
+        <w:t>Average Purchase Price</w:t>
+      </w:r>
+    </w:p>
+    <w:p>
+      <w:pPr>
+        <w:pStyle w:val="ListParagraph"/>
+        <w:numPr>
+          <w:ilvl w:val="1"/>
+          <w:numId w:val="2"/>
+        </w:numPr>
+        <w:spacing w:after="0"/>
+      </w:pPr>
+      <w:r>
+        <w:t>Total Number of Purchases</w:t>
+      </w:r>
+    </w:p>
+    <w:p>
+      <w:pPr>
+        <w:pStyle w:val="ListParagraph"/>
+        <w:numPr>
+          <w:ilvl w:val="1"/>
+          <w:numId w:val="2"/>
+        </w:numPr>
+        <w:spacing w:after="0"/>
+      </w:pPr>
+      <w:r>
+        <w:t>Total Revenue</w:t>
+      </w:r>
+    </w:p>
+    <w:p>
+      <w:pPr>
+        <w:pStyle w:val="ListParagraph"/>
+        <w:numPr>
+          <w:ilvl w:val="0"/>
+          <w:numId w:val="2"/>
+        </w:numPr>
+        <w:spacing w:after="0"/>
+      </w:pPr>
+      <w:r>
+        <w:t>Gender Demographics</w:t>
+      </w:r>
+    </w:p>
+    <w:p>
+      <w:pPr>
+        <w:pStyle w:val="ListParagraph"/>
+        <w:numPr>
+          <w:ilvl w:val="1"/>
+          <w:numId w:val="2"/>
+        </w:numPr>
+        <w:spacing w:after="0"/>
+      </w:pPr>
+      <w:r>
+        <w:t>Percentage and Count of Male Players</w:t>
+      </w:r>
+    </w:p>
+    <w:p>
+      <w:pPr>
+        <w:pStyle w:val="ListParagraph"/>
+        <w:numPr>
+          <w:ilvl w:val="1"/>
+          <w:numId w:val="2"/>
+        </w:numPr>
+        <w:spacing w:after="0"/>
+      </w:pPr>
+      <w:r>
+        <w:t>Percentage and Count of Female Players</w:t>
+      </w:r>
+    </w:p>
+    <w:p>
+      <w:pPr>
+        <w:pStyle w:val="ListParagraph"/>
+        <w:numPr>
+          <w:ilvl w:val="1"/>
+          <w:numId w:val="2"/>
+        </w:numPr>
+        <w:spacing w:after="0"/>
+      </w:pPr>
+      <w:r>
+        <w:t>Percentage and Count of Other / Non-Disclosed</w:t>
+      </w:r>
+    </w:p>
+    <w:p>
+      <w:pPr>
+        <w:pStyle w:val="ListParagraph"/>
+        <w:numPr>
+          <w:ilvl w:val="0"/>
+          <w:numId w:val="2"/>
+        </w:numPr>
+        <w:spacing w:after="0"/>
+      </w:pPr>
+      <w:r>
+        <w:t>Purchasing Analysis (Gender)</w:t>
+      </w:r>
+    </w:p>
+    <w:p>
+      <w:pPr>
+        <w:pStyle w:val="ListParagraph"/>
+        <w:numPr>
+          <w:ilvl w:val="1"/>
+          <w:numId w:val="2"/>
+        </w:numPr>
+        <w:spacing w:after="0"/>
+      </w:pPr>
+      <w:r>
+        <w:t>Purchase Count</w:t>
+      </w:r>
+    </w:p>
+    <w:p>
+      <w:pPr>
+        <w:pStyle w:val="ListParagraph"/>
+        <w:numPr>
+          <w:ilvl w:val="1"/>
+          <w:numId w:val="2"/>
+        </w:numPr>
+        <w:spacing w:after="0"/>
+      </w:pPr>
+      <w:r>
+        <w:t>Average Purchase Price</w:t>
+      </w:r>
+    </w:p>
+    <w:p>
+      <w:pPr>
+        <w:pStyle w:val="ListParagraph"/>
+        <w:numPr>
+          <w:ilvl w:val="1"/>
+          <w:numId w:val="2"/>
+        </w:numPr>
+        <w:spacing w:after="0"/>
+      </w:pPr>
+      <w:r>
+        <w:t>Total Purchase Value</w:t>
+      </w:r>
+    </w:p>
+    <w:p>
+      <w:pPr>
+        <w:pStyle w:val="ListParagraph"/>
+        <w:numPr>
+          <w:ilvl w:val="1"/>
+          <w:numId w:val="2"/>
+        </w:numPr>
+        <w:spacing w:after="0"/>
+      </w:pPr>
+      <w:r>
+        <w:t>Average Purchase Total per Person by Gender</w:t>
+      </w:r>
+    </w:p>
+    <w:p>
+      <w:pPr>
+        <w:pStyle w:val="ListParagraph"/>
+        <w:numPr>
+          <w:ilvl w:val="0"/>
+          <w:numId w:val="2"/>
+        </w:numPr>
+        <w:spacing w:after="0"/>
+      </w:pPr>
+      <w:r>
+        <w:t>Age Demographics</w:t>
+      </w:r>
+      <w:r>
+        <w:t xml:space="preserve"> in Defined Age Groups</w:t>
+      </w:r>
+    </w:p>
+    <w:p>
+      <w:pPr>
+        <w:pStyle w:val="ListParagraph"/>
+        <w:numPr>
+          <w:ilvl w:val="1"/>
+          <w:numId w:val="2"/>
+        </w:numPr>
+        <w:spacing w:after="0"/>
+      </w:pPr>
+      <w:r>
+        <w:t>Purchase Count</w:t>
+      </w:r>
+    </w:p>
+    <w:p>
+      <w:pPr>
+        <w:pStyle w:val="ListParagraph"/>
+        <w:numPr>
+          <w:ilvl w:val="1"/>
+          <w:numId w:val="2"/>
+        </w:numPr>
+        <w:spacing w:after="0"/>
+      </w:pPr>
+      <w:r>
+        <w:t>Average Purchase Price</w:t>
+      </w:r>
+    </w:p>
+    <w:p>
+      <w:pPr>
+        <w:pStyle w:val="ListParagraph"/>
+        <w:numPr>
+          <w:ilvl w:val="1"/>
+          <w:numId w:val="2"/>
+        </w:numPr>
+        <w:spacing w:after="0"/>
+      </w:pPr>
+      <w:r>
+        <w:t>Total Purchase Value</w:t>
+      </w:r>
+    </w:p>
+    <w:p>
+      <w:pPr>
+        <w:pStyle w:val="ListParagraph"/>
+        <w:numPr>
+          <w:ilvl w:val="1"/>
+          <w:numId w:val="2"/>
+        </w:numPr>
+        <w:spacing w:after="0"/>
+      </w:pPr>
+      <w:r>
+        <w:t>Average Purchase Total per Person by Age Group</w:t>
+      </w:r>
+    </w:p>
+    <w:p>
+      <w:pPr>
+        <w:pStyle w:val="ListParagraph"/>
+        <w:numPr>
+          <w:ilvl w:val="0"/>
+          <w:numId w:val="2"/>
+        </w:numPr>
+        <w:spacing w:after="0"/>
+      </w:pPr>
+      <w:r>
+        <w:t>Top Spenders</w:t>
+      </w:r>
+      <w:r>
+        <w:t xml:space="preserve"> by Purchase Value</w:t>
+      </w:r>
+    </w:p>
+    <w:p>
+      <w:pPr>
+        <w:pStyle w:val="ListParagraph"/>
+        <w:numPr>
+          <w:ilvl w:val="1"/>
+          <w:numId w:val="2"/>
+        </w:numPr>
+        <w:spacing w:after="0"/>
+      </w:pPr>
+      <w:r>
+        <w:t>SN</w:t>
+      </w:r>
+    </w:p>
+    <w:p>
+      <w:pPr>
+        <w:pStyle w:val="ListParagraph"/>
+        <w:numPr>
+          <w:ilvl w:val="1"/>
+          <w:numId w:val="2"/>
+        </w:numPr>
+        <w:spacing w:after="0"/>
+      </w:pPr>
+      <w:r>
+        <w:t>Purchase Count</w:t>
+      </w:r>
+    </w:p>
+    <w:p>
+      <w:pPr>
+        <w:pStyle w:val="ListParagraph"/>
+        <w:numPr>
+          <w:ilvl w:val="1"/>
+          <w:numId w:val="2"/>
+        </w:numPr>
+        <w:spacing w:after="0"/>
+      </w:pPr>
+      <w:r>
+        <w:t>A</w:t>
+      </w:r>
+      <w:r>
+        <w:t>verage Purchase Price</w:t>
+      </w:r>
+    </w:p>
+    <w:p>
+      <w:pPr>
+        <w:pStyle w:val="ListParagraph"/>
+        <w:numPr>
+          <w:ilvl w:val="1"/>
+          <w:numId w:val="2"/>
+        </w:numPr>
+        <w:spacing w:after="0"/>
+      </w:pPr>
+      <w:r>
+        <w:t>Total Purchase Value</w:t>
+      </w:r>
+    </w:p>
+    <w:p>
+      <w:pPr>
+        <w:pStyle w:val="ListParagraph"/>
+        <w:numPr>
+          <w:ilvl w:val="0"/>
+          <w:numId w:val="2"/>
+        </w:numPr>
+        <w:spacing w:after="0"/>
+      </w:pPr>
+      <w:r>
+        <w:t>Most Popular Items</w:t>
+      </w:r>
+      <w:r>
+        <w:t xml:space="preserve"> by Purchase Count</w:t>
+      </w:r>
+    </w:p>
+    <w:p>
+      <w:pPr>
+        <w:pStyle w:val="ListParagraph"/>
+        <w:numPr>
+          <w:ilvl w:val="1"/>
+          <w:numId w:val="2"/>
+        </w:numPr>
+        <w:spacing w:after="0"/>
+      </w:pPr>
+      <w:r>
+        <w:t>Item ID</w:t>
+      </w:r>
+    </w:p>
+    <w:p>
+      <w:pPr>
+        <w:pStyle w:val="ListParagraph"/>
+        <w:numPr>
+          <w:ilvl w:val="1"/>
+          <w:numId w:val="2"/>
+        </w:numPr>
+        <w:spacing w:after="0"/>
+      </w:pPr>
+      <w:r>
+        <w:t>Item Name</w:t>
+      </w:r>
+    </w:p>
+    <w:p>
+      <w:pPr>
+        <w:pStyle w:val="ListParagraph"/>
+        <w:numPr>
+          <w:ilvl w:val="1"/>
+          <w:numId w:val="2"/>
+        </w:numPr>
+        <w:spacing w:after="0"/>
+      </w:pPr>
+      <w:r>
+        <w:t>Purchase Count</w:t>
+      </w:r>
+    </w:p>
+    <w:p>
+      <w:pPr>
+        <w:pStyle w:val="ListParagraph"/>
+        <w:numPr>
+          <w:ilvl w:val="1"/>
+          <w:numId w:val="2"/>
+        </w:numPr>
+        <w:spacing w:after="0"/>
+      </w:pPr>
+      <w:r>
+        <w:t>Item Price</w:t>
+      </w:r>
+    </w:p>
+    <w:p>
+      <w:pPr>
+        <w:pStyle w:val="ListParagraph"/>
+        <w:numPr>
+          <w:ilvl w:val="1"/>
+          <w:numId w:val="2"/>
+        </w:numPr>
+        <w:spacing w:after="0"/>
+      </w:pPr>
+      <w:r>
+        <w:t>Total Purchase Value</w:t>
+      </w:r>
+    </w:p>
+    <w:p>
+      <w:pPr>
+        <w:pStyle w:val="ListParagraph"/>
+        <w:numPr>
+          <w:ilvl w:val="0"/>
+          <w:numId w:val="2"/>
+        </w:numPr>
+        <w:spacing w:after="0"/>
+      </w:pPr>
+      <w:r>
+        <w:t>Most Profitable Items</w:t>
+      </w:r>
+      <w:r>
+        <w:t xml:space="preserve"> by Purchase Amount</w:t>
+      </w:r>
+    </w:p>
+    <w:p>
+      <w:pPr>
+        <w:pStyle w:val="ListParagraph"/>
+        <w:numPr>
+          <w:ilvl w:val="1"/>
+          <w:numId w:val="2"/>
+        </w:numPr>
+        <w:spacing w:after="0"/>
+      </w:pPr>
+      <w:r>
+        <w:t>Item ID</w:t>
+      </w:r>
+    </w:p>
+    <w:p>
+      <w:pPr>
+        <w:pStyle w:val="ListParagraph"/>
+        <w:numPr>
+          <w:ilvl w:val="1"/>
+          <w:numId w:val="2"/>
+        </w:numPr>
+        <w:spacing w:after="0"/>
+      </w:pPr>
+      <w:r>
+        <w:t>Item Name</w:t>
+      </w:r>
+    </w:p>
+    <w:p>
+      <w:pPr>
+        <w:pStyle w:val="ListParagraph"/>
+        <w:numPr>
+          <w:ilvl w:val="1"/>
+          <w:numId w:val="2"/>
+        </w:numPr>
+        <w:spacing w:after="0"/>
+      </w:pPr>
+      <w:r>
+        <w:lastRenderedPageBreak/>
+        <w:t>Purchase Count</w:t>
+      </w:r>
+    </w:p>
+    <w:p>
+      <w:pPr>
+        <w:pStyle w:val="ListParagraph"/>
+        <w:numPr>
+          <w:ilvl w:val="1"/>
+          <w:numId w:val="2"/>
+        </w:numPr>
+        <w:spacing w:after="0"/>
+      </w:pPr>
+      <w:r>
+        <w:t>Item Price</w:t>
+      </w:r>
+    </w:p>
+    <w:p>
+      <w:pPr>
+        <w:pStyle w:val="ListParagraph"/>
+        <w:numPr>
+          <w:ilvl w:val="1"/>
+          <w:numId w:val="2"/>
+        </w:numPr>
+        <w:spacing w:after="0"/>
+      </w:pPr>
+      <w:r>
+        <w:t>Total Purchase Value</w:t>
+      </w:r>
+    </w:p>
+    <w:p>
+      <w:pPr>
+        <w:spacing w:after="0"/>
+      </w:pPr>
+    </w:p>
+    <w:p>
+      <w:pPr>
+        <w:spacing w:after="0"/>
+      </w:pPr>
+      <w:r>
+        <w:t>Visuals</w:t>
+      </w:r>
+    </w:p>
+    <w:p>
+      <w:pPr>
+        <w:spacing w:after="0"/>
+      </w:pPr>
+      <w:r>
+        <w:t xml:space="preserve">Please reference the Heroes of </w:t>
+      </w:r>
+      <w:proofErr w:type="spellStart"/>
+      <w:r>
+        <w:t>Pymoli</w:t>
+      </w:r>
+      <w:proofErr w:type="spellEnd"/>
+      <w:r>
+        <w:t xml:space="preserve"> Pitchbook for visuals and key takeaways</w:t>
+      </w:r>
+    </w:p>
+    <w:p>
+      <w:pPr>
+        <w:spacing w:after="0"/>
+      </w:pPr>
+    </w:p>
+    <w:p>
+      <w:pPr>
+        <w:spacing w:after="0"/>
+      </w:pPr>
+      <w:r>
+        <w:t>Installation</w:t>
+      </w:r>
+    </w:p>
+    <w:p>
+      <w:pPr>
+        <w:spacing w:after="0"/>
+      </w:pPr>
+      <w:r>
+        <w:t xml:space="preserve">The </w:t>
+      </w:r>
+      <w:proofErr w:type="spellStart"/>
+      <w:r>
+        <w:t>Jupyter</w:t>
+      </w:r>
+      <w:proofErr w:type="spellEnd"/>
+      <w:r>
+        <w:t xml:space="preserve"> Notebook was run using Microsoft Edge instead of the recommended Google Chrome</w:t>
+      </w:r>
+    </w:p>
+    <w:p>
+      <w:pPr>
+        <w:spacing w:after="0"/>
+      </w:pPr>
+      <w:r>
+        <w:t xml:space="preserve">The Notebook was run in the recommended </w:t>
+      </w:r>
+      <w:proofErr w:type="spellStart"/>
+      <w:r>
+        <w:t>PythonData</w:t>
+      </w:r>
+      <w:proofErr w:type="spellEnd"/>
+      <w:r>
+        <w:t xml:space="preserve"> environment with two key installs: Pandas, </w:t>
+      </w:r>
+      <w:proofErr w:type="spellStart"/>
+      <w:r>
+        <w:t>nb_conda_kernels</w:t>
+      </w:r>
+      <w:proofErr w:type="spellEnd"/>
+    </w:p>
+    <w:p>
+      <w:pPr>
+        <w:spacing w:after="0"/>
+      </w:pPr>
+    </w:p>
+    <w:p>
+      <w:pPr>
+        <w:spacing w:after="0"/>
+      </w:pPr>
+      <w:r>
+        <w:t>Support</w:t>
+      </w:r>
+    </w:p>
+    <w:p>
+      <w:pPr>
+        <w:spacing w:after="0"/>
+      </w:pPr>
+      <w:r>
+        <w:t>Please reference the Denver University GitLab repository for class materials and instructions.</w:t>
+      </w:r>
+    </w:p>
+    <w:p>
+      <w:pPr>
+        <w:spacing w:after="0"/>
+      </w:pPr>
+    </w:p>
+    <w:p>
+      <w:pPr>
+        <w:spacing w:after="0"/>
+      </w:pPr>
+      <w:r>
+        <w:t>Roadmap</w:t>
+      </w:r>
+    </w:p>
+    <w:p>
+      <w:pPr>
+        <w:spacing w:after="0"/>
+      </w:pPr>
+      <w:r>
+        <w:t>Not applicable</w:t>
+      </w:r>
+    </w:p>
+    <w:p>
+      <w:pPr>
+        <w:spacing w:after="0"/>
+      </w:pPr>
+    </w:p>
+    <w:p>
+      <w:pPr>
+        <w:spacing w:after="0"/>
+      </w:pPr>
+      <w:r>
+        <w:t>Contributing</w:t>
+      </w:r>
+    </w:p>
+    <w:p>
+      <w:pPr>
+        <w:spacing w:after="0"/>
+      </w:pPr>
+      <w:r>
+        <w:t>Not applicable</w:t>
+      </w:r>
+    </w:p>
+    <w:p>
+      <w:pPr>
+        <w:spacing w:after="0"/>
+      </w:pPr>
+    </w:p>
+    <w:p>
+      <w:pPr>
+        <w:spacing w:after="0"/>
+      </w:pPr>
+      <w:r>
+        <w:t>Authors and acknowledgment</w:t>
+      </w:r>
+    </w:p>
+    <w:p>
+      <w:pPr>
+        <w:spacing w:after="0"/>
+      </w:pPr>
+      <w:r>
+        <w:t xml:space="preserve">I appreciate having a tutor and class instructor available </w:t>
+      </w:r>
+      <w:r>
+        <w:t xml:space="preserve">to help me break through on how to better utilize </w:t>
+      </w:r>
+      <w:proofErr w:type="spellStart"/>
+      <w:r>
+        <w:t>groupby</w:t>
+      </w:r>
+      <w:proofErr w:type="spellEnd"/>
+      <w:r>
+        <w:t xml:space="preserve"> structure for more efficient results.</w:t>
+      </w:r>
+    </w:p>
+    <w:p>
+      <w:pPr>
+        <w:spacing w:after="0"/>
+      </w:pPr>
+    </w:p>
+    <w:p>
+      <w:pPr>
+        <w:spacing w:after="0"/>
+      </w:pPr>
+      <w:r>
+        <w:t>License</w:t>
+      </w:r>
+    </w:p>
+    <w:p>
+      <w:pPr>
+        <w:spacing w:after="0"/>
+      </w:pPr>
+      <w:r>
+        <w:t>Not applicable</w:t>
+      </w:r>
+    </w:p>
+    <w:p>
+      <w:pPr>
+        <w:spacing w:after="0"/>
+      </w:pPr>
+    </w:p>
+    <w:p>
+      <w:pPr>
+        <w:spacing w:after="0"/>
+      </w:pPr>
+      <w:r>
+        <w:t>Project status</w:t>
+      </w:r>
+    </w:p>
+    <w:p>
+      <w:pPr>
+        <w:spacing w:after="0"/>
+      </w:pPr>
+      <w:r>
+        <w:t>Complete</w:t>
+      </w:r>
+      <w:r>
+        <w:t>.</w:t>
+      </w:r>
+    </w:p>
+    <w:p>
+      <w:pPr>
+        <w:spacing w:after="0"/>
+      </w:pPr>
+    </w:p>
+    <w:p>
+      <w:pPr>
+        <w:spacing w:after="0"/>
+      </w:pPr>
+    </w:p>
+    <w:p>
+      <w:pPr>
+        <w:spacing w:after="0"/>
+      </w:pPr>
+    </w:p>
+    <w:p>
+      <w:r>
+        <w:br w:type="page"/>
+      </w:r>
+    </w:p>
+    <w:p>
+      <w:pPr>
+        <w:spacing w:after="0"/>
+      </w:pPr>
+    </w:p>
+    <w:p>
+      <w:pPr>
+        <w:spacing w:after="0"/>
+      </w:pPr>
+    </w:p>
+    <w:p>
+      <w:pPr>
+        <w:spacing w:after="0"/>
+      </w:pPr>
+      <w:r>
         <w:t>Rodgers Pandas Homework – Working File</w:t>
       </w:r>
     </w:p>
@@ -134,13 +965,29 @@
         <w:t>create a directory for the Pandas Challenge</w:t>
       </w:r>
       <w:r>
-        <w:t xml:space="preserve"> you choose. Use folder names corresponding to the challenges: **HeroesOfPymoli** </w:t>
+        <w:t xml:space="preserve"> you choose. Use folder names corresponding to the challenges: **</w:t>
+      </w:r>
+      <w:proofErr w:type="spellStart"/>
+      <w:r>
+        <w:t>HeroesOfPymoli</w:t>
+      </w:r>
+      <w:proofErr w:type="spellEnd"/>
+      <w:r>
+        <w:t xml:space="preserve">** </w:t>
       </w:r>
       <w:r>
         <w:t>or *</w:t>
       </w:r>
       <w:r>
-        <w:t>*PyCitySchools**.</w:t>
+        <w:t>*</w:t>
+      </w:r>
+      <w:proofErr w:type="spellStart"/>
+      <w:r>
+        <w:t>PyCitySchools</w:t>
+      </w:r>
+      <w:proofErr w:type="spellEnd"/>
+      <w:r>
+        <w:t>**.</w:t>
       </w:r>
     </w:p>
     <w:p>
@@ -156,7 +1003,21 @@
         <w:rPr>
           <w:highlight w:val="green"/>
         </w:rPr>
-        <w:t>Add your Jupyter notebook to this folder</w:t>
+        <w:t xml:space="preserve">Add your </w:t>
+      </w:r>
+      <w:proofErr w:type="spellStart"/>
+      <w:r>
+        <w:rPr>
+          <w:highlight w:val="green"/>
+        </w:rPr>
+        <w:t>Jupyter</w:t>
+      </w:r>
+      <w:proofErr w:type="spellEnd"/>
+      <w:r>
+        <w:rPr>
+          <w:highlight w:val="green"/>
+        </w:rPr>
+        <w:t xml:space="preserve"> notebook to this folder</w:t>
       </w:r>
       <w:r>
         <w:t>. This will be the main script to run for analysis.</w:t>
@@ -191,15 +1052,28 @@
         <w:spacing w:after="0"/>
       </w:pPr>
       <w:r>
-        <w:t>Option 1: Heroes of Pymoli</w:t>
-      </w:r>
-    </w:p>
-    <w:p>
-      <w:pPr>
-        <w:spacing w:after="0"/>
-      </w:pPr>
-      <w:r>
-        <w:t>Congratulations! After a lot of hard work in the data munging mines, you've landed a job as Lead Analyst for an independent gaming company. You've been assigned the task of analyzing the data for their most recent fantasy game Heroes of Pymoli.</w:t>
+        <w:t xml:space="preserve">Option 1: Heroes of </w:t>
+      </w:r>
+      <w:proofErr w:type="spellStart"/>
+      <w:r>
+        <w:t>Pymoli</w:t>
+      </w:r>
+      <w:proofErr w:type="spellEnd"/>
+    </w:p>
+    <w:p>
+      <w:pPr>
+        <w:spacing w:after="0"/>
+      </w:pPr>
+      <w:r>
+        <w:t xml:space="preserve">Congratulations! After a lot of hard work in the data munging mines, you've landed a job as Lead Analyst for an independent gaming company. You've been assigned the task of analyzing the data for their most recent fantasy game Heroes of </w:t>
+      </w:r>
+      <w:proofErr w:type="spellStart"/>
+      <w:r>
+        <w:t>Pymoli</w:t>
+      </w:r>
+      <w:proofErr w:type="spellEnd"/>
+      <w:r>
+        <w:t>.</w:t>
       </w:r>
     </w:p>
     <w:p>
@@ -219,6 +1093,7 @@
       <w:pPr>
         <w:spacing w:after="0"/>
       </w:pPr>
+      <w:bookmarkStart w:id="0" w:name="_Hlk52958520"/>
       <w:r>
         <w:t>Your final report should include each of the following:</w:t>
       </w:r>
@@ -360,6 +1235,7 @@
         <w:spacing w:after="0"/>
       </w:pPr>
       <w:r>
+        <w:lastRenderedPageBreak/>
         <w:t xml:space="preserve">  * Average Purchase Price</w:t>
       </w:r>
     </w:p>
@@ -376,306 +1252,379 @@
         <w:spacing w:after="0"/>
       </w:pPr>
       <w:r>
+        <w:t xml:space="preserve">  * Average Purchase Total per Person by Gender</w:t>
+      </w:r>
+    </w:p>
+    <w:p>
+      <w:pPr>
+        <w:spacing w:after="0"/>
+      </w:pPr>
+    </w:p>
+    <w:p>
+      <w:pPr>
+        <w:spacing w:after="0"/>
+      </w:pPr>
+      <w:r>
+        <w:t>### Age Demographics</w:t>
+      </w:r>
+    </w:p>
+    <w:p>
+      <w:pPr>
+        <w:spacing w:after="0"/>
+      </w:pPr>
+    </w:p>
+    <w:p>
+      <w:pPr>
+        <w:spacing w:after="0"/>
+      </w:pPr>
+      <w:r>
+        <w:t>* The below each broken into bins of 4 years (i.e. &amp;lt;10, 10-14, 15-19, etc.)</w:t>
+      </w:r>
+    </w:p>
+    <w:p>
+      <w:pPr>
+        <w:spacing w:after="0"/>
+      </w:pPr>
+      <w:r>
+        <w:t xml:space="preserve">  * Purchase Count</w:t>
+      </w:r>
+    </w:p>
+    <w:p>
+      <w:pPr>
+        <w:spacing w:after="0"/>
+      </w:pPr>
+      <w:r>
+        <w:t xml:space="preserve">  * Average Purchase Price</w:t>
+      </w:r>
+    </w:p>
+    <w:p>
+      <w:pPr>
+        <w:spacing w:after="0"/>
+      </w:pPr>
+      <w:r>
+        <w:t xml:space="preserve">  * Total Purchase Value</w:t>
+      </w:r>
+    </w:p>
+    <w:p>
+      <w:pPr>
+        <w:spacing w:after="0"/>
+      </w:pPr>
+      <w:r>
+        <w:t xml:space="preserve">  * Average Purchase Total per Person by Age Group</w:t>
+      </w:r>
+    </w:p>
+    <w:p>
+      <w:pPr>
+        <w:spacing w:after="0"/>
+      </w:pPr>
+    </w:p>
+    <w:p>
+      <w:pPr>
+        <w:spacing w:after="0"/>
+      </w:pPr>
+      <w:r>
+        <w:t>### Top Spenders</w:t>
+      </w:r>
+    </w:p>
+    <w:p>
+      <w:pPr>
+        <w:spacing w:after="0"/>
+      </w:pPr>
+    </w:p>
+    <w:p>
+      <w:pPr>
+        <w:spacing w:after="0"/>
+      </w:pPr>
+      <w:r>
+        <w:t xml:space="preserve">* Identify the </w:t>
+      </w:r>
+      <w:proofErr w:type="spellStart"/>
+      <w:r>
+        <w:t>the</w:t>
+      </w:r>
+      <w:proofErr w:type="spellEnd"/>
+      <w:r>
+        <w:t xml:space="preserve"> top 5 spenders in the game by total purchase value, then list (in a table):</w:t>
+      </w:r>
+    </w:p>
+    <w:p>
+      <w:pPr>
+        <w:spacing w:after="0"/>
+      </w:pPr>
+      <w:r>
+        <w:t xml:space="preserve">  * SN</w:t>
+      </w:r>
+    </w:p>
+    <w:p>
+      <w:pPr>
+        <w:spacing w:after="0"/>
+      </w:pPr>
+      <w:r>
+        <w:t xml:space="preserve">  * Purchase Count</w:t>
+      </w:r>
+    </w:p>
+    <w:p>
+      <w:pPr>
+        <w:spacing w:after="0"/>
+      </w:pPr>
+      <w:r>
+        <w:t xml:space="preserve">  * Average Purchase Price</w:t>
+      </w:r>
+    </w:p>
+    <w:p>
+      <w:pPr>
+        <w:spacing w:after="0"/>
+      </w:pPr>
+      <w:r>
+        <w:t xml:space="preserve">  * Total Purchase Value</w:t>
+      </w:r>
+    </w:p>
+    <w:p>
+      <w:pPr>
+        <w:spacing w:after="0"/>
+      </w:pPr>
+    </w:p>
+    <w:p>
+      <w:pPr>
+        <w:spacing w:after="0"/>
+      </w:pPr>
+      <w:r>
+        <w:t>### Most Popular Items</w:t>
+      </w:r>
+    </w:p>
+    <w:p>
+      <w:pPr>
+        <w:spacing w:after="0"/>
+      </w:pPr>
+    </w:p>
+    <w:p>
+      <w:pPr>
+        <w:spacing w:after="0"/>
+      </w:pPr>
+      <w:r>
+        <w:t>* Identify the 5 most popular items by purchase count, then list (in a table):</w:t>
+      </w:r>
+    </w:p>
+    <w:p>
+      <w:pPr>
+        <w:spacing w:after="0"/>
+      </w:pPr>
+      <w:r>
+        <w:t xml:space="preserve">  * Item ID</w:t>
+      </w:r>
+    </w:p>
+    <w:p>
+      <w:pPr>
+        <w:spacing w:after="0"/>
+      </w:pPr>
+      <w:r>
+        <w:t xml:space="preserve">  * Item Name</w:t>
+      </w:r>
+    </w:p>
+    <w:p>
+      <w:pPr>
+        <w:spacing w:after="0"/>
+      </w:pPr>
+      <w:r>
+        <w:t xml:space="preserve">  * Purchase Count</w:t>
+      </w:r>
+    </w:p>
+    <w:p>
+      <w:pPr>
+        <w:spacing w:after="0"/>
+      </w:pPr>
+      <w:r>
+        <w:t xml:space="preserve">  * Item Price</w:t>
+      </w:r>
+    </w:p>
+    <w:p>
+      <w:pPr>
+        <w:spacing w:after="0"/>
+      </w:pPr>
+      <w:r>
+        <w:t xml:space="preserve">  * Total Purchase Value</w:t>
+      </w:r>
+    </w:p>
+    <w:p>
+      <w:pPr>
+        <w:spacing w:after="0"/>
+      </w:pPr>
+    </w:p>
+    <w:p>
+      <w:pPr>
+        <w:spacing w:after="0"/>
+      </w:pPr>
+      <w:r>
+        <w:t>### Most Profitable Items</w:t>
+      </w:r>
+    </w:p>
+    <w:p>
+      <w:pPr>
+        <w:spacing w:after="0"/>
+      </w:pPr>
+    </w:p>
+    <w:p>
+      <w:pPr>
+        <w:spacing w:after="0"/>
+      </w:pPr>
+      <w:r>
+        <w:t>* Identify the 5 most profitable items by total purchase value, then list (in a table):</w:t>
+      </w:r>
+    </w:p>
+    <w:p>
+      <w:pPr>
+        <w:spacing w:after="0"/>
+      </w:pPr>
+      <w:r>
+        <w:t xml:space="preserve">  * Item ID</w:t>
+      </w:r>
+    </w:p>
+    <w:p>
+      <w:pPr>
+        <w:spacing w:after="0"/>
+      </w:pPr>
+      <w:r>
+        <w:t xml:space="preserve">  * Item Name</w:t>
+      </w:r>
+    </w:p>
+    <w:p>
+      <w:pPr>
+        <w:spacing w:after="0"/>
+      </w:pPr>
+      <w:r>
+        <w:t xml:space="preserve">  * Purchase Count</w:t>
+      </w:r>
+    </w:p>
+    <w:p>
+      <w:pPr>
+        <w:spacing w:after="0"/>
+      </w:pPr>
+      <w:r>
+        <w:t xml:space="preserve">  * Item Price</w:t>
+      </w:r>
+    </w:p>
+    <w:p>
+      <w:pPr>
+        <w:spacing w:after="0"/>
+      </w:pPr>
+      <w:r>
+        <w:t xml:space="preserve">  * Total Purchase Value</w:t>
+      </w:r>
+    </w:p>
+    <w:bookmarkEnd w:id="0"/>
+    <w:p>
+      <w:pPr>
+        <w:spacing w:after="0"/>
+      </w:pPr>
+    </w:p>
+    <w:p>
+      <w:pPr>
+        <w:spacing w:after="0"/>
+      </w:pPr>
+      <w:r>
+        <w:t>As final considerations:</w:t>
+      </w:r>
+    </w:p>
+    <w:p>
+      <w:pPr>
+        <w:spacing w:after="0"/>
+      </w:pPr>
+    </w:p>
+    <w:p>
+      <w:pPr>
+        <w:spacing w:after="0"/>
+      </w:pPr>
+      <w:r>
+        <w:t xml:space="preserve">* </w:t>
+      </w:r>
+      <w:r>
+        <w:rPr>
+          <w:highlight w:val="green"/>
+        </w:rPr>
+        <w:t xml:space="preserve">You must use the Pandas Library and the </w:t>
+      </w:r>
+      <w:proofErr w:type="spellStart"/>
+      <w:r>
+        <w:rPr>
+          <w:highlight w:val="green"/>
+        </w:rPr>
+        <w:t>Jupyter</w:t>
+      </w:r>
+      <w:proofErr w:type="spellEnd"/>
+      <w:r>
+        <w:rPr>
+          <w:highlight w:val="green"/>
+        </w:rPr>
+        <w:t xml:space="preserve"> Notebook</w:t>
+      </w:r>
+      <w:r>
+        <w:t>.</w:t>
+      </w:r>
+    </w:p>
+    <w:p>
+      <w:pPr>
+        <w:spacing w:after="0"/>
+      </w:pPr>
+      <w:r>
+        <w:t xml:space="preserve">* </w:t>
+      </w:r>
+      <w:r>
+        <w:rPr>
+          <w:highlight w:val="green"/>
+        </w:rPr>
+        <w:t xml:space="preserve">You must submit a link to your </w:t>
+      </w:r>
+      <w:proofErr w:type="spellStart"/>
+      <w:r>
+        <w:rPr>
+          <w:highlight w:val="green"/>
+        </w:rPr>
+        <w:t>Jupyter</w:t>
+      </w:r>
+      <w:proofErr w:type="spellEnd"/>
+      <w:r>
+        <w:rPr>
+          <w:highlight w:val="green"/>
+        </w:rPr>
+        <w:t xml:space="preserve"> Notebook with the viewable Data Frames.</w:t>
+      </w:r>
+    </w:p>
+    <w:p>
+      <w:pPr>
+        <w:spacing w:after="0"/>
+      </w:pPr>
+      <w:r>
+        <w:t>* You must include a written description of three observable trends based on the data.</w:t>
+      </w:r>
+    </w:p>
+    <w:p>
+      <w:pPr>
+        <w:spacing w:after="0"/>
+      </w:pPr>
+      <w:r>
         <w:lastRenderedPageBreak/>
-        <w:t xml:space="preserve">  * Average Purchase Total per Person by Gender</w:t>
-      </w:r>
-    </w:p>
-    <w:p>
-      <w:pPr>
-        <w:spacing w:after="0"/>
-      </w:pPr>
-    </w:p>
-    <w:p>
-      <w:pPr>
-        <w:spacing w:after="0"/>
-      </w:pPr>
-      <w:r>
-        <w:t>### Age Demographics</w:t>
-      </w:r>
-    </w:p>
-    <w:p>
-      <w:pPr>
-        <w:spacing w:after="0"/>
-      </w:pPr>
-    </w:p>
-    <w:p>
-      <w:pPr>
-        <w:spacing w:after="0"/>
-      </w:pPr>
-      <w:r>
-        <w:t>* The below each broken into bins of 4 years (i.e. &amp;lt;10, 10-14, 15-19, etc.)</w:t>
-      </w:r>
-    </w:p>
-    <w:p>
-      <w:pPr>
-        <w:spacing w:after="0"/>
-      </w:pPr>
-      <w:r>
-        <w:t xml:space="preserve">  * Purchase Count</w:t>
-      </w:r>
-    </w:p>
-    <w:p>
-      <w:pPr>
-        <w:spacing w:after="0"/>
-      </w:pPr>
-      <w:r>
-        <w:t xml:space="preserve">  * Average Purchase Price</w:t>
-      </w:r>
-    </w:p>
-    <w:p>
-      <w:pPr>
-        <w:spacing w:after="0"/>
-      </w:pPr>
-      <w:r>
-        <w:t xml:space="preserve">  * Total Purchase Value</w:t>
-      </w:r>
-    </w:p>
-    <w:p>
-      <w:pPr>
-        <w:spacing w:after="0"/>
-      </w:pPr>
-      <w:r>
-        <w:t xml:space="preserve">  * Average Purchase Total per Person by Age Group</w:t>
-      </w:r>
-    </w:p>
-    <w:p>
-      <w:pPr>
-        <w:spacing w:after="0"/>
-      </w:pPr>
-    </w:p>
-    <w:p>
-      <w:pPr>
-        <w:spacing w:after="0"/>
-      </w:pPr>
-      <w:r>
-        <w:t>### Top Spenders</w:t>
-      </w:r>
-    </w:p>
-    <w:p>
-      <w:pPr>
-        <w:spacing w:after="0"/>
-      </w:pPr>
-    </w:p>
-    <w:p>
-      <w:pPr>
-        <w:spacing w:after="0"/>
-      </w:pPr>
-      <w:r>
-        <w:t>* Identify the the top 5 spenders in the game by total purchase value, then list (in a table):</w:t>
-      </w:r>
-    </w:p>
-    <w:p>
-      <w:pPr>
-        <w:spacing w:after="0"/>
-      </w:pPr>
-      <w:r>
-        <w:t xml:space="preserve">  * SN</w:t>
-      </w:r>
-    </w:p>
-    <w:p>
-      <w:pPr>
-        <w:spacing w:after="0"/>
-      </w:pPr>
-      <w:r>
-        <w:t xml:space="preserve">  * Purchase Count</w:t>
-      </w:r>
-    </w:p>
-    <w:p>
-      <w:pPr>
-        <w:spacing w:after="0"/>
-      </w:pPr>
-      <w:r>
-        <w:t xml:space="preserve">  * Average Purchase Price</w:t>
-      </w:r>
-    </w:p>
-    <w:p>
-      <w:pPr>
-        <w:spacing w:after="0"/>
-      </w:pPr>
-      <w:r>
-        <w:t xml:space="preserve">  * Total Purchase Value</w:t>
-      </w:r>
-    </w:p>
-    <w:p>
-      <w:pPr>
-        <w:spacing w:after="0"/>
-      </w:pPr>
-    </w:p>
-    <w:p>
-      <w:pPr>
-        <w:spacing w:after="0"/>
-      </w:pPr>
-      <w:r>
-        <w:t>### Most Popular Items</w:t>
-      </w:r>
-    </w:p>
-    <w:p>
-      <w:pPr>
-        <w:spacing w:after="0"/>
-      </w:pPr>
-    </w:p>
-    <w:p>
-      <w:pPr>
-        <w:spacing w:after="0"/>
-      </w:pPr>
-      <w:r>
-        <w:t>* Identify the 5 most popular items by purchase count, then list (in a table):</w:t>
-      </w:r>
-    </w:p>
-    <w:p>
-      <w:pPr>
-        <w:spacing w:after="0"/>
-      </w:pPr>
-      <w:r>
-        <w:t xml:space="preserve">  * Item ID</w:t>
-      </w:r>
-    </w:p>
-    <w:p>
-      <w:pPr>
-        <w:spacing w:after="0"/>
-      </w:pPr>
-      <w:r>
-        <w:t xml:space="preserve">  * Item Name</w:t>
-      </w:r>
-    </w:p>
-    <w:p>
-      <w:pPr>
-        <w:spacing w:after="0"/>
-      </w:pPr>
-      <w:r>
-        <w:t xml:space="preserve">  * Purchase Count</w:t>
-      </w:r>
-    </w:p>
-    <w:p>
-      <w:pPr>
-        <w:spacing w:after="0"/>
-      </w:pPr>
-      <w:r>
-        <w:t xml:space="preserve">  * Item Price</w:t>
-      </w:r>
-    </w:p>
-    <w:p>
-      <w:pPr>
-        <w:spacing w:after="0"/>
-      </w:pPr>
-      <w:r>
-        <w:t xml:space="preserve">  * Total Purchase Value</w:t>
-      </w:r>
-    </w:p>
-    <w:p>
-      <w:pPr>
-        <w:spacing w:after="0"/>
-      </w:pPr>
-    </w:p>
-    <w:p>
-      <w:pPr>
-        <w:spacing w:after="0"/>
-      </w:pPr>
-      <w:r>
-        <w:t>### Most Profitable Items</w:t>
-      </w:r>
-    </w:p>
-    <w:p>
-      <w:pPr>
-        <w:spacing w:after="0"/>
-      </w:pPr>
-    </w:p>
-    <w:p>
-      <w:pPr>
-        <w:spacing w:after="0"/>
-      </w:pPr>
-      <w:r>
-        <w:t>* Identify the 5 most profitable items by total purchase value, then list (in a table):</w:t>
-      </w:r>
-    </w:p>
-    <w:p>
-      <w:pPr>
-        <w:spacing w:after="0"/>
-      </w:pPr>
-      <w:r>
-        <w:t xml:space="preserve">  * Item ID</w:t>
-      </w:r>
-    </w:p>
-    <w:p>
-      <w:pPr>
-        <w:spacing w:after="0"/>
-      </w:pPr>
-      <w:r>
-        <w:t xml:space="preserve">  * Item Name</w:t>
-      </w:r>
-    </w:p>
-    <w:p>
-      <w:pPr>
-        <w:spacing w:after="0"/>
-      </w:pPr>
-      <w:r>
-        <w:t xml:space="preserve">  * Purchase Count</w:t>
-      </w:r>
-    </w:p>
-    <w:p>
-      <w:pPr>
-        <w:spacing w:after="0"/>
-      </w:pPr>
-      <w:r>
-        <w:t xml:space="preserve">  * Item Price</w:t>
-      </w:r>
-    </w:p>
-    <w:p>
-      <w:pPr>
-        <w:spacing w:after="0"/>
-      </w:pPr>
-      <w:r>
-        <w:t xml:space="preserve">  * Total Purchase Value</w:t>
-      </w:r>
-    </w:p>
-    <w:p>
-      <w:pPr>
-        <w:spacing w:after="0"/>
-      </w:pPr>
-    </w:p>
-    <w:p>
-      <w:pPr>
-        <w:spacing w:after="0"/>
-      </w:pPr>
-      <w:r>
-        <w:t>As final considerations:</w:t>
-      </w:r>
-    </w:p>
-    <w:p>
-      <w:pPr>
-        <w:spacing w:after="0"/>
-      </w:pPr>
-    </w:p>
-    <w:p>
-      <w:pPr>
-        <w:spacing w:after="0"/>
-      </w:pPr>
-      <w:r>
-        <w:t>* You must use the Pandas Library and the Jupyter Notebook.</w:t>
-      </w:r>
-    </w:p>
-    <w:p>
-      <w:pPr>
-        <w:spacing w:after="0"/>
-      </w:pPr>
-      <w:r>
-        <w:t>* You must submit a link to your Jupyter Notebook with the viewable Data Frames.</w:t>
-      </w:r>
-    </w:p>
-    <w:p>
-      <w:pPr>
-        <w:spacing w:after="0"/>
-      </w:pPr>
-      <w:r>
-        <w:t>* You must include a written description of three observable trends based on the data.</w:t>
-      </w:r>
-    </w:p>
-    <w:p>
-      <w:pPr>
-        <w:spacing w:after="0"/>
-      </w:pPr>
-      <w:r>
-        <w:t>* See [Example Solution](HeroesOfPymoli/HeroesOfPymoli_starter.ipynb) for a reference on expected format.</w:t>
+        <w:t xml:space="preserve">* See [Example </w:t>
+      </w:r>
+      <w:proofErr w:type="gramStart"/>
+      <w:r>
+        <w:t>Solution](</w:t>
+      </w:r>
+      <w:proofErr w:type="spellStart"/>
+      <w:proofErr w:type="gramEnd"/>
+      <w:r>
+        <w:t>HeroesOfPymoli</w:t>
+      </w:r>
+      <w:proofErr w:type="spellEnd"/>
+      <w:r>
+        <w:t>/</w:t>
+      </w:r>
+      <w:proofErr w:type="spellStart"/>
+      <w:r>
+        <w:t>HeroesOfPymoli_starter.ipynb</w:t>
+      </w:r>
+      <w:proofErr w:type="spellEnd"/>
+      <w:r>
+        <w:t>) for a reference on expected format.</w:t>
       </w:r>
     </w:p>
     <w:p>
@@ -719,46 +1668,78 @@
         <w:spacing w:after="0"/>
       </w:pPr>
       <w:r>
-        <w:t>* Second, these activities will also challenge you by requiring you to learn on your feet. Don't fool yourself into thinking: "I need to study pandas more closely before diving in." Get the basic gist of the library and then _immediately_ get to work. When facing a daunting task, it's easy to think: "I'm just not ready to tackle it yet." But that's the surest way to never succeed. Learning to program requires one to constantly tinker, experiment, and learn on the fly. You are doing exactly the _right_ thing, if you find yourself constantly practicing Google-Fu and diving into documentation. There is just no way (or reason) to try and memorize it all. Online references are available for you to use when you need them. So use them!</w:t>
-      </w:r>
-    </w:p>
-    <w:p>
-      <w:pPr>
-        <w:spacing w:after="0"/>
-      </w:pPr>
-    </w:p>
-    <w:p>
-      <w:pPr>
-        <w:spacing w:after="0"/>
-      </w:pPr>
-      <w:r>
-        <w:t>* Take each of these tasks one at a time. Begin your work, answering the basic questions: "How do I import the data?" "How do I convert the data into a DataFrame?" "How do I build the first table?" Don't get intimidated by the number of asks. Many of them are repetitive in nature with just a few tweaks. Be persistent and creative!</w:t>
-      </w:r>
-    </w:p>
-    <w:p>
-      <w:pPr>
-        <w:spacing w:after="0"/>
-      </w:pPr>
-    </w:p>
-    <w:p>
-      <w:pPr>
-        <w:spacing w:after="0"/>
-      </w:pPr>
-      <w:r>
-        <w:t>* Expect these exercises to take time! Don't get discouraged if you find yourself spending  hours initially with little progress. Force yourself to deal with the discomfort of not knowing and forge ahead. Consider these hours an investment in your future!</w:t>
-      </w:r>
-    </w:p>
-    <w:p>
-      <w:pPr>
-        <w:spacing w:after="0"/>
-      </w:pPr>
-    </w:p>
-    <w:p>
-      <w:pPr>
-        <w:spacing w:after="0"/>
-      </w:pPr>
-      <w:r>
-        <w:t>* As always, feel encouraged to work in groups and get help from your TAs and Instructor. Just remember, true success comes from mastery and _not_ a completed homework assignment. So challenge yourself to truly succeed!</w:t>
+        <w:t xml:space="preserve">* Second, these activities will also challenge you by requiring you to learn on your feet. Don't fool yourself into thinking: "I need to study pandas more closely before diving in." Get the basic gist of the library and then _immediately_ get to work. When facing a daunting task, it's easy to think: "I'm just not ready to tackle it yet." But that's the surest way to never succeed. Learning to program requires one to constantly tinker, experiment, and learn on the fly. You are doing exactly the _right_ thing, if you find yourself constantly practicing Google-Fu and diving into documentation. There is just no way (or reason) to try and memorize it all. Online references are available for you to use when you need them. </w:t>
+      </w:r>
+      <w:proofErr w:type="gramStart"/>
+      <w:r>
+        <w:t>So</w:t>
+      </w:r>
+      <w:proofErr w:type="gramEnd"/>
+      <w:r>
+        <w:t xml:space="preserve"> use them!</w:t>
+      </w:r>
+    </w:p>
+    <w:p>
+      <w:pPr>
+        <w:spacing w:after="0"/>
+      </w:pPr>
+    </w:p>
+    <w:p>
+      <w:pPr>
+        <w:spacing w:after="0"/>
+      </w:pPr>
+      <w:r>
+        <w:t xml:space="preserve">* Take each of these tasks one at a time. Begin your work, answering the basic questions: "How do I import the data?" "How do I convert the data into a </w:t>
+      </w:r>
+      <w:proofErr w:type="spellStart"/>
+      <w:r>
+        <w:t>DataFrame</w:t>
+      </w:r>
+      <w:proofErr w:type="spellEnd"/>
+      <w:r>
+        <w:t>?" "How do I build the first table?" Don't get intimidated by the number of asks. Many of them are repetitive in nature with just a few tweaks. Be persistent and creative!</w:t>
+      </w:r>
+    </w:p>
+    <w:p>
+      <w:pPr>
+        <w:spacing w:after="0"/>
+      </w:pPr>
+    </w:p>
+    <w:p>
+      <w:pPr>
+        <w:spacing w:after="0"/>
+      </w:pPr>
+      <w:r>
+        <w:t xml:space="preserve">* Expect these exercises to take time! Don't get discouraged if you find yourself </w:t>
+      </w:r>
+      <w:proofErr w:type="gramStart"/>
+      <w:r>
+        <w:t>spending  hours</w:t>
+      </w:r>
+      <w:proofErr w:type="gramEnd"/>
+      <w:r>
+        <w:t xml:space="preserve"> initially with little progress. Force yourself to deal with the discomfort of not knowing and forge ahead. Consider these hours an investment in your future!</w:t>
+      </w:r>
+    </w:p>
+    <w:p>
+      <w:pPr>
+        <w:spacing w:after="0"/>
+      </w:pPr>
+    </w:p>
+    <w:p>
+      <w:pPr>
+        <w:spacing w:after="0"/>
+      </w:pPr>
+      <w:r>
+        <w:t xml:space="preserve">* As always, feel encouraged to work in groups and get help from your TAs and Instructor. Just remember, true success comes from mastery and _not_ a completed homework assignment. </w:t>
+      </w:r>
+      <w:proofErr w:type="gramStart"/>
+      <w:r>
+        <w:t>So</w:t>
+      </w:r>
+      <w:proofErr w:type="gramEnd"/>
+      <w:r>
+        <w:t xml:space="preserve"> challenge yourself to truly succeed!</w:t>
       </w:r>
     </w:p>
     <w:p>
@@ -872,6 +1853,119 @@
 <file path=word/numbering.xml><?xml version="1.0" encoding="utf-8"?>
 <w:numbering xmlns:wpc="http://schemas.microsoft.com/office/word/2010/wordprocessingCanvas" xmlns:cx="http://schemas.microsoft.com/office/drawing/2014/chartex" xmlns:cx1="http://schemas.microsoft.com/office/drawing/2015/9/8/chartex" xmlns:cx2="http://schemas.microsoft.com/office/drawing/2015/10/21/chartex" xmlns:cx3="http://schemas.microsoft.com/office/drawing/2016/5/9/chartex" xmlns:cx4="http://schemas.microsoft.com/office/drawing/2016/5/10/chartex" xmlns:cx5="http://schemas.microsoft.com/office/drawing/2016/5/11/chartex" xmlns:cx6="http://schemas.microsoft.com/office/drawing/2016/5/12/chartex" xmlns:cx7="http://schemas.microsoft.com/office/drawing/2016/5/13/chartex" xmlns:cx8="http://schemas.microsoft.com/office/drawing/2016/5/14/chartex" xmlns:mc="http://schemas.openxmlformats.org/markup-compatibility/2006" xmlns:aink="http://schemas.microsoft.com/office/drawing/2016/ink" xmlns:am3d="http://schemas.microsoft.com/office/drawing/2017/model3d" xmlns:o="urn:schemas-microsoft-com:office:office" xmlns:r="http://schemas.openxmlformats.org/officeDocument/2006/relationships" xmlns:m="http://schemas.openxmlformats.org/officeDocument/2006/math" xmlns:v="urn:schemas-microsoft-com:vml" xmlns:wp14="http://schemas.microsoft.com/office/word/2010/wordprocessingDrawing" xmlns:wp="http://schemas.openxmlformats.org/drawingml/2006/wordprocessingDrawing" xmlns:w10="urn:schemas-microsoft-com:office:word" xmlns:w="http://schemas.openxmlformats.org/wordprocessingml/2006/main" xmlns:w14="http://schemas.microsoft.com/office/word/2010/wordml" xmlns:w15="http://schemas.microsoft.com/office/word/2012/wordml" xmlns:w16cex="http://schemas.microsoft.com/office/word/2018/wordml/cex" xmlns:w16cid="http://schemas.microsoft.com/office/word/2016/wordml/cid" xmlns:w16="http://schemas.microsoft.com/office/word/2018/wordml" xmlns:w16se="http://schemas.microsoft.com/office/word/2015/wordml/symex" xmlns:wpg="http://schemas.microsoft.com/office/word/2010/wordprocessingGroup" xmlns:wpi="http://schemas.microsoft.com/office/word/2010/wordprocessingInk" xmlns:wne="http://schemas.microsoft.com/office/word/2006/wordml" xmlns:wps="http://schemas.microsoft.com/office/word/2010/wordprocessingShape" mc:Ignorable="w14 w15 w16se w16cid w16 w16cex wp14">
   <w:abstractNum w:abstractNumId="0" w15:restartNumberingAfterBreak="0">
+    <w:nsid w:val="7E931CC5"/>
+    <w:multiLevelType w:val="hybridMultilevel"/>
+    <w:tmpl w:val="E75C3554"/>
+    <w:lvl w:ilvl="0" w:tplc="04090001">
+      <w:start w:val="1"/>
+      <w:numFmt w:val="bullet"/>
+      <w:lvlText w:val=""/>
+      <w:lvlJc w:val="left"/>
+      <w:pPr>
+        <w:ind w:left="720" w:hanging="360"/>
+      </w:pPr>
+      <w:rPr>
+        <w:rFonts w:ascii="Symbol" w:hAnsi="Symbol" w:hint="default"/>
+      </w:rPr>
+    </w:lvl>
+    <w:lvl w:ilvl="1" w:tplc="04090003">
+      <w:start w:val="1"/>
+      <w:numFmt w:val="bullet"/>
+      <w:lvlText w:val="o"/>
+      <w:lvlJc w:val="left"/>
+      <w:pPr>
+        <w:ind w:left="1440" w:hanging="360"/>
+      </w:pPr>
+      <w:rPr>
+        <w:rFonts w:ascii="Courier New" w:hAnsi="Courier New" w:cs="Courier New" w:hint="default"/>
+      </w:rPr>
+    </w:lvl>
+    <w:lvl w:ilvl="2" w:tplc="04090005" w:tentative="1">
+      <w:start w:val="1"/>
+      <w:numFmt w:val="bullet"/>
+      <w:lvlText w:val=""/>
+      <w:lvlJc w:val="left"/>
+      <w:pPr>
+        <w:ind w:left="2160" w:hanging="360"/>
+      </w:pPr>
+      <w:rPr>
+        <w:rFonts w:ascii="Wingdings" w:hAnsi="Wingdings" w:hint="default"/>
+      </w:rPr>
+    </w:lvl>
+    <w:lvl w:ilvl="3" w:tplc="04090001" w:tentative="1">
+      <w:start w:val="1"/>
+      <w:numFmt w:val="bullet"/>
+      <w:lvlText w:val=""/>
+      <w:lvlJc w:val="left"/>
+      <w:pPr>
+        <w:ind w:left="2880" w:hanging="360"/>
+      </w:pPr>
+      <w:rPr>
+        <w:rFonts w:ascii="Symbol" w:hAnsi="Symbol" w:hint="default"/>
+      </w:rPr>
+    </w:lvl>
+    <w:lvl w:ilvl="4" w:tplc="04090003" w:tentative="1">
+      <w:start w:val="1"/>
+      <w:numFmt w:val="bullet"/>
+      <w:lvlText w:val="o"/>
+      <w:lvlJc w:val="left"/>
+      <w:pPr>
+        <w:ind w:left="3600" w:hanging="360"/>
+      </w:pPr>
+      <w:rPr>
+        <w:rFonts w:ascii="Courier New" w:hAnsi="Courier New" w:cs="Courier New" w:hint="default"/>
+      </w:rPr>
+    </w:lvl>
+    <w:lvl w:ilvl="5" w:tplc="04090005" w:tentative="1">
+      <w:start w:val="1"/>
+      <w:numFmt w:val="bullet"/>
+      <w:lvlText w:val=""/>
+      <w:lvlJc w:val="left"/>
+      <w:pPr>
+        <w:ind w:left="4320" w:hanging="360"/>
+      </w:pPr>
+      <w:rPr>
+        <w:rFonts w:ascii="Wingdings" w:hAnsi="Wingdings" w:hint="default"/>
+      </w:rPr>
+    </w:lvl>
+    <w:lvl w:ilvl="6" w:tplc="04090001" w:tentative="1">
+      <w:start w:val="1"/>
+      <w:numFmt w:val="bullet"/>
+      <w:lvlText w:val=""/>
+      <w:lvlJc w:val="left"/>
+      <w:pPr>
+        <w:ind w:left="5040" w:hanging="360"/>
+      </w:pPr>
+      <w:rPr>
+        <w:rFonts w:ascii="Symbol" w:hAnsi="Symbol" w:hint="default"/>
+      </w:rPr>
+    </w:lvl>
+    <w:lvl w:ilvl="7" w:tplc="04090003" w:tentative="1">
+      <w:start w:val="1"/>
+      <w:numFmt w:val="bullet"/>
+      <w:lvlText w:val="o"/>
+      <w:lvlJc w:val="left"/>
+      <w:pPr>
+        <w:ind w:left="5760" w:hanging="360"/>
+      </w:pPr>
+      <w:rPr>
+        <w:rFonts w:ascii="Courier New" w:hAnsi="Courier New" w:cs="Courier New" w:hint="default"/>
+      </w:rPr>
+    </w:lvl>
+    <w:lvl w:ilvl="8" w:tplc="04090005" w:tentative="1">
+      <w:start w:val="1"/>
+      <w:numFmt w:val="bullet"/>
+      <w:lvlText w:val=""/>
+      <w:lvlJc w:val="left"/>
+      <w:pPr>
+        <w:ind w:left="6480" w:hanging="360"/>
+      </w:pPr>
+      <w:rPr>
+        <w:rFonts w:ascii="Wingdings" w:hAnsi="Wingdings" w:hint="default"/>
+      </w:rPr>
+    </w:lvl>
+  </w:abstractNum>
+  <w:abstractNum w:abstractNumId="1" w15:restartNumberingAfterBreak="0">
     <w:nsid w:val="7F14045E"/>
     <w:multiLevelType w:val="hybridMultilevel"/>
     <w:tmpl w:val="60A03EFE"/>
@@ -958,6 +2052,9 @@
     </w:lvl>
   </w:abstractNum>
   <w:num w:numId="1">
+    <w:abstractNumId w:val="1"/>
+  </w:num>
+  <w:num w:numId="2">
     <w:abstractNumId w:val="0"/>
   </w:num>
 </w:numbering>

</xml_diff>